<commit_message>
added in a new section -A New Facet Attribute Timeline
</commit_message>
<xml_diff>
--- a/Atribute Creation.docx
+++ b/Atribute Creation.docx
@@ -1191,8 +1191,186 @@
           <w:rFonts w:ascii="Calibri" w:hAnsi="Calibri"/>
         </w:rPr>
       </w:pPr>
+    </w:p>
+    <w:p>
+      <w:pPr>
+        <w:rPr>
+          <w:rFonts w:ascii="Calibri" w:hAnsi="Calibri"/>
+        </w:rPr>
+      </w:pPr>
+    </w:p>
+    <w:p>
+      <w:pPr>
+        <w:rPr>
+          <w:rFonts w:ascii="Calibri" w:hAnsi="Calibri"/>
+        </w:rPr>
+      </w:pPr>
+    </w:p>
+    <w:p>
+      <w:pPr>
+        <w:rPr>
+          <w:rFonts w:ascii="Calibri" w:hAnsi="Calibri"/>
+        </w:rPr>
+      </w:pPr>
+    </w:p>
+    <w:p>
+      <w:pPr>
+        <w:rPr>
+          <w:rFonts w:ascii="Calibri" w:hAnsi="Calibri"/>
+        </w:rPr>
+      </w:pPr>
+    </w:p>
+    <w:p>
+      <w:pPr>
+        <w:rPr>
+          <w:rFonts w:ascii="Calibri" w:hAnsi="Calibri"/>
+        </w:rPr>
+      </w:pPr>
+    </w:p>
+    <w:p>
+      <w:pPr>
+        <w:rPr>
+          <w:rFonts w:ascii="Calibri" w:hAnsi="Calibri"/>
+        </w:rPr>
+      </w:pPr>
+    </w:p>
+    <w:p>
+      <w:pPr>
+        <w:rPr>
+          <w:rFonts w:ascii="Calibri" w:hAnsi="Calibri"/>
+        </w:rPr>
+      </w:pPr>
+    </w:p>
+    <w:p>
+      <w:pPr>
+        <w:rPr>
+          <w:rFonts w:ascii="Calibri" w:hAnsi="Calibri"/>
+        </w:rPr>
+      </w:pPr>
+    </w:p>
+    <w:p>
+      <w:pPr>
+        <w:rPr>
+          <w:rFonts w:ascii="Calibri" w:hAnsi="Calibri"/>
+        </w:rPr>
+      </w:pPr>
+    </w:p>
+    <w:p>
+      <w:pPr>
+        <w:rPr>
+          <w:rFonts w:ascii="Calibri" w:hAnsi="Calibri"/>
+        </w:rPr>
+      </w:pPr>
+    </w:p>
+    <w:p>
+      <w:pPr>
+        <w:rPr>
+          <w:rFonts w:ascii="Calibri" w:hAnsi="Calibri"/>
+        </w:rPr>
+      </w:pPr>
+    </w:p>
+    <w:p>
+      <w:pPr>
+        <w:rPr>
+          <w:rFonts w:ascii="Calibri" w:hAnsi="Calibri"/>
+        </w:rPr>
+      </w:pPr>
+    </w:p>
+    <w:p>
+      <w:pPr>
+        <w:rPr>
+          <w:rFonts w:ascii="Calibri" w:hAnsi="Calibri"/>
+        </w:rPr>
+      </w:pPr>
+    </w:p>
+    <w:p>
+      <w:pPr>
+        <w:rPr>
+          <w:rFonts w:ascii="Calibri" w:hAnsi="Calibri"/>
+        </w:rPr>
+      </w:pPr>
+    </w:p>
+    <w:p>
+      <w:pPr>
+        <w:rPr>
+          <w:rFonts w:ascii="Calibri" w:hAnsi="Calibri"/>
+        </w:rPr>
+      </w:pPr>
+    </w:p>
+    <w:p>
+      <w:pPr>
+        <w:rPr>
+          <w:rFonts w:ascii="Calibri" w:hAnsi="Calibri"/>
+          <w:b/>
+          <w:color w:val="17365D" w:themeColor="text2" w:themeShade="BF"/>
+        </w:rPr>
+      </w:pPr>
+      <w:r>
+        <w:rPr>
+          <w:rFonts w:ascii="Calibri" w:hAnsi="Calibri"/>
+          <w:b/>
+          <w:color w:val="17365D" w:themeColor="text2" w:themeShade="BF"/>
+        </w:rPr>
+        <w:t>Creating</w:t>
+      </w:r>
+      <w:r>
+        <w:rPr>
+          <w:rFonts w:ascii="Calibri" w:hAnsi="Calibri"/>
+          <w:b/>
+          <w:color w:val="17365D" w:themeColor="text2" w:themeShade="BF"/>
+        </w:rPr>
+        <w:t xml:space="preserve"> </w:t>
+      </w:r>
+      <w:r>
+        <w:rPr>
+          <w:rFonts w:ascii="Calibri" w:hAnsi="Calibri"/>
+          <w:b/>
+          <w:color w:val="17365D" w:themeColor="text2" w:themeShade="BF"/>
+        </w:rPr>
+        <w:t xml:space="preserve">A </w:t>
+      </w:r>
+      <w:r>
+        <w:rPr>
+          <w:rFonts w:ascii="Calibri" w:hAnsi="Calibri"/>
+          <w:b/>
+          <w:color w:val="17365D" w:themeColor="text2" w:themeShade="BF"/>
+        </w:rPr>
+        <w:t xml:space="preserve">New </w:t>
+      </w:r>
+      <w:r>
+        <w:rPr>
+          <w:rFonts w:ascii="Calibri" w:hAnsi="Calibri"/>
+          <w:b/>
+          <w:color w:val="17365D" w:themeColor="text2" w:themeShade="BF"/>
+        </w:rPr>
+        <w:t xml:space="preserve">Facet </w:t>
+      </w:r>
       <w:bookmarkStart w:id="0" w:name="_GoBack"/>
       <w:bookmarkEnd w:id="0"/>
+      <w:r>
+        <w:rPr>
+          <w:rFonts w:ascii="Calibri" w:hAnsi="Calibri"/>
+          <w:b/>
+          <w:color w:val="17365D" w:themeColor="text2" w:themeShade="BF"/>
+        </w:rPr>
+        <w:t>Attribute</w:t>
+      </w:r>
+      <w:r>
+        <w:rPr>
+          <w:rFonts w:ascii="Calibri" w:hAnsi="Calibri"/>
+          <w:b/>
+          <w:color w:val="17365D" w:themeColor="text2" w:themeShade="BF"/>
+        </w:rPr>
+        <w:t xml:space="preserve"> Timeline</w:t>
+      </w:r>
+      <w:r>
+        <w:rPr>
+          <w:rFonts w:ascii="Calibri" w:hAnsi="Calibri"/>
+          <w:b/>
+          <w:color w:val="17365D" w:themeColor="text2" w:themeShade="BF"/>
+        </w:rPr>
+        <w:t>:</w:t>
+      </w:r>
     </w:p>
     <w:p>
       <w:pPr>
@@ -2877,6 +3055,7 @@
   <w:style w:type="character" w:default="1" w:styleId="DefaultParagraphFont">
     <w:name w:val="Default Paragraph Font"/>
     <w:uiPriority w:val="1"/>
+    <w:semiHidden/>
     <w:unhideWhenUsed/>
   </w:style>
   <w:style w:type="table" w:default="1" w:styleId="TableNormal">
@@ -3127,6 +3306,7 @@
   <w:style w:type="character" w:default="1" w:styleId="DefaultParagraphFont">
     <w:name w:val="Default Paragraph Font"/>
     <w:uiPriority w:val="1"/>
+    <w:semiHidden/>
     <w:unhideWhenUsed/>
   </w:style>
   <w:style w:type="table" w:default="1" w:styleId="TableNormal">

</xml_diff>